<commit_message>
Fix EL template in En
</commit_message>
<xml_diff>
--- a/files/Engagement_Letter_EN.docx
+++ b/files/Engagement_Letter_EN.docx
@@ -6,13 +6,16 @@
       <w:pPr>
         <w:ind w:left="708"/>
         <w:rPr>
-          <w:lang w:val="en-US"/>
-        </w:rPr>
-      </w:pPr>
+          <w:lang w:val="uk-UA"/>
+        </w:rPr>
+      </w:pPr>
+      <w:bookmarkStart w:id="0" w:name="_GoBack"/>
+      <w:bookmarkEnd w:id="0"/>
     </w:p>
     <w:p>
       <w:pPr>
         <w:ind w:left="5664"/>
+        <w:outlineLvl w:val="0"/>
         <w:rPr>
           <w:rStyle w:val="1"/>
           <w:rFonts w:ascii="FuturaBookCTT" w:hAnsi="FuturaBookCTT"/>
@@ -36,6 +39,7 @@
       <w:pPr>
         <w:spacing w:after="0"/>
         <w:ind w:left="5664"/>
+        <w:outlineLvl w:val="0"/>
         <w:rPr>
           <w:rStyle w:val="1"/>
           <w:rFonts w:ascii="FuturaBookCTT" w:hAnsi="FuturaBookCTT"/>
@@ -57,6 +61,7 @@
       <w:pPr>
         <w:spacing w:after="0"/>
         <w:ind w:left="5664"/>
+        <w:outlineLvl w:val="0"/>
         <w:rPr>
           <w:rStyle w:val="1"/>
           <w:rFonts w:ascii="FuturaBookCTT" w:hAnsi="FuturaBookCTT"/>
@@ -166,6 +171,7 @@
     <w:p>
       <w:pPr>
         <w:jc w:val="center"/>
+        <w:outlineLvl w:val="0"/>
         <w:rPr>
           <w:b/>
           <w:sz w:val="36"/>
@@ -1310,6 +1316,7 @@
       <w:pPr>
         <w:ind w:left="6096"/>
         <w:jc w:val="both"/>
+        <w:outlineLvl w:val="0"/>
         <w:rPr>
           <w:rFonts w:ascii="FuturaBookCTT" w:hAnsi="FuturaBookCTT"/>
           <w:b/>
@@ -1340,6 +1347,7 @@
       <w:pPr>
         <w:ind w:left="6096"/>
         <w:jc w:val="both"/>
+        <w:outlineLvl w:val="0"/>
         <w:rPr>
           <w:rFonts w:ascii="FuturaBookCTT" w:hAnsi="FuturaBookCTT"/>
           <w:b/>
@@ -1386,8 +1394,6 @@
         </w:rPr>
         <w:t>Customer</w:t>
       </w:r>
-      <w:bookmarkStart w:id="0" w:name="_GoBack"/>
-      <w:bookmarkEnd w:id="0"/>
       <w:r>
         <w:rPr>
           <w:rFonts w:ascii="FuturaBookCTT" w:hAnsi="FuturaBookCTT"/>
@@ -1462,12 +1468,6 @@
       </w:r>
     </w:p>
     <w:sectPr>
-      <w:headerReference w:type="even" r:id="rId10"/>
-      <w:headerReference w:type="default" r:id="rId11"/>
-      <w:footerReference w:type="even" r:id="rId12"/>
-      <w:footerReference w:type="default" r:id="rId13"/>
-      <w:headerReference w:type="first" r:id="rId14"/>
-      <w:footerReference w:type="first" r:id="rId15"/>
       <w:pgSz w:w="11906" w:h="16838"/>
       <w:pgMar w:top="850" w:right="850" w:bottom="850" w:left="1417" w:header="708" w:footer="708" w:gutter="0"/>
       <w:cols w:space="708"/>
@@ -1502,36 +1502,6 @@
 </w:endnotes>
 </file>
 
-<file path=word/footer1.xml><?xml version="1.0" encoding="utf-8"?>
-<w:ftr xmlns:wpc="http://schemas.microsoft.com/office/word/2010/wordprocessingCanvas" xmlns:mo="http://schemas.microsoft.com/office/mac/office/2008/main" xmlns:mc="http://schemas.openxmlformats.org/markup-compatibility/2006" xmlns:mv="urn:schemas-microsoft-com:mac:vml" xmlns:o="urn:schemas-microsoft-com:office:office" xmlns:r="http://schemas.openxmlformats.org/officeDocument/2006/relationships" xmlns:m="http://schemas.openxmlformats.org/officeDocument/2006/math" xmlns:v="urn:schemas-microsoft-com:vml" xmlns:wp14="http://schemas.microsoft.com/office/word/2010/wordprocessingDrawing" xmlns:wp="http://schemas.openxmlformats.org/drawingml/2006/wordprocessingDrawing" xmlns:w10="urn:schemas-microsoft-com:office:word" xmlns:w="http://schemas.openxmlformats.org/wordprocessingml/2006/main" xmlns:w14="http://schemas.microsoft.com/office/word/2010/wordml" xmlns:w15="http://schemas.microsoft.com/office/word/2012/wordml" xmlns:wpg="http://schemas.microsoft.com/office/word/2010/wordprocessingGroup" xmlns:wpi="http://schemas.microsoft.com/office/word/2010/wordprocessingInk" xmlns:wne="http://schemas.microsoft.com/office/word/2006/wordml" xmlns:wps="http://schemas.microsoft.com/office/word/2010/wordprocessingShape" mc:Ignorable="w14 w15 wp14">
-  <w:p>
-    <w:pPr>
-      <w:pStyle w:val="Footer"/>
-    </w:pPr>
-  </w:p>
-</w:ftr>
-</file>
-
-<file path=word/footer2.xml><?xml version="1.0" encoding="utf-8"?>
-<w:ftr xmlns:wpc="http://schemas.microsoft.com/office/word/2010/wordprocessingCanvas" xmlns:mo="http://schemas.microsoft.com/office/mac/office/2008/main" xmlns:mc="http://schemas.openxmlformats.org/markup-compatibility/2006" xmlns:mv="urn:schemas-microsoft-com:mac:vml" xmlns:o="urn:schemas-microsoft-com:office:office" xmlns:r="http://schemas.openxmlformats.org/officeDocument/2006/relationships" xmlns:m="http://schemas.openxmlformats.org/officeDocument/2006/math" xmlns:v="urn:schemas-microsoft-com:vml" xmlns:wp14="http://schemas.microsoft.com/office/word/2010/wordprocessingDrawing" xmlns:wp="http://schemas.openxmlformats.org/drawingml/2006/wordprocessingDrawing" xmlns:w10="urn:schemas-microsoft-com:office:word" xmlns:w="http://schemas.openxmlformats.org/wordprocessingml/2006/main" xmlns:w14="http://schemas.microsoft.com/office/word/2010/wordml" xmlns:w15="http://schemas.microsoft.com/office/word/2012/wordml" xmlns:wpg="http://schemas.microsoft.com/office/word/2010/wordprocessingGroup" xmlns:wpi="http://schemas.microsoft.com/office/word/2010/wordprocessingInk" xmlns:wne="http://schemas.microsoft.com/office/word/2006/wordml" xmlns:wps="http://schemas.microsoft.com/office/word/2010/wordprocessingShape" mc:Ignorable="w14 w15 wp14">
-  <w:p>
-    <w:pPr>
-      <w:pStyle w:val="Footer"/>
-    </w:pPr>
-  </w:p>
-</w:ftr>
-</file>
-
-<file path=word/footer3.xml><?xml version="1.0" encoding="utf-8"?>
-<w:ftr xmlns:wpc="http://schemas.microsoft.com/office/word/2010/wordprocessingCanvas" xmlns:mo="http://schemas.microsoft.com/office/mac/office/2008/main" xmlns:mc="http://schemas.openxmlformats.org/markup-compatibility/2006" xmlns:mv="urn:schemas-microsoft-com:mac:vml" xmlns:o="urn:schemas-microsoft-com:office:office" xmlns:r="http://schemas.openxmlformats.org/officeDocument/2006/relationships" xmlns:m="http://schemas.openxmlformats.org/officeDocument/2006/math" xmlns:v="urn:schemas-microsoft-com:vml" xmlns:wp14="http://schemas.microsoft.com/office/word/2010/wordprocessingDrawing" xmlns:wp="http://schemas.openxmlformats.org/drawingml/2006/wordprocessingDrawing" xmlns:w10="urn:schemas-microsoft-com:office:word" xmlns:w="http://schemas.openxmlformats.org/wordprocessingml/2006/main" xmlns:w14="http://schemas.microsoft.com/office/word/2010/wordml" xmlns:w15="http://schemas.microsoft.com/office/word/2012/wordml" xmlns:wpg="http://schemas.microsoft.com/office/word/2010/wordprocessingGroup" xmlns:wpi="http://schemas.microsoft.com/office/word/2010/wordprocessingInk" xmlns:wne="http://schemas.microsoft.com/office/word/2006/wordml" xmlns:wps="http://schemas.microsoft.com/office/word/2010/wordprocessingShape" mc:Ignorable="w14 w15 wp14">
-  <w:p>
-    <w:pPr>
-      <w:pStyle w:val="Footer"/>
-    </w:pPr>
-  </w:p>
-</w:ftr>
-</file>
-
 <file path=word/footnotes.xml><?xml version="1.0" encoding="utf-8"?>
 <w:footnotes xmlns:wpc="http://schemas.microsoft.com/office/word/2010/wordprocessingCanvas" xmlns:mo="http://schemas.microsoft.com/office/mac/office/2008/main" xmlns:mc="http://schemas.openxmlformats.org/markup-compatibility/2006" xmlns:mv="urn:schemas-microsoft-com:mac:vml" xmlns:o="urn:schemas-microsoft-com:office:office" xmlns:r="http://schemas.openxmlformats.org/officeDocument/2006/relationships" xmlns:m="http://schemas.openxmlformats.org/officeDocument/2006/math" xmlns:v="urn:schemas-microsoft-com:vml" xmlns:wp14="http://schemas.microsoft.com/office/word/2010/wordprocessingDrawing" xmlns:wp="http://schemas.openxmlformats.org/drawingml/2006/wordprocessingDrawing" xmlns:w10="urn:schemas-microsoft-com:office:word" xmlns:w="http://schemas.openxmlformats.org/wordprocessingml/2006/main" xmlns:w14="http://schemas.microsoft.com/office/word/2010/wordml" xmlns:w15="http://schemas.microsoft.com/office/word/2012/wordml" xmlns:wpg="http://schemas.microsoft.com/office/word/2010/wordprocessingGroup" xmlns:wpi="http://schemas.microsoft.com/office/word/2010/wordprocessingInk" xmlns:wne="http://schemas.microsoft.com/office/word/2006/wordml" xmlns:wps="http://schemas.microsoft.com/office/word/2010/wordprocessingShape" mc:Ignorable="w14 w15 wp14">
   <w:footnote w:type="separator" w:id="-1">
@@ -1555,36 +1525,6 @@
     </w:p>
   </w:footnote>
 </w:footnotes>
-</file>
-
-<file path=word/header1.xml><?xml version="1.0" encoding="utf-8"?>
-<w:hdr xmlns:wpc="http://schemas.microsoft.com/office/word/2010/wordprocessingCanvas" xmlns:mo="http://schemas.microsoft.com/office/mac/office/2008/main" xmlns:mc="http://schemas.openxmlformats.org/markup-compatibility/2006" xmlns:mv="urn:schemas-microsoft-com:mac:vml" xmlns:o="urn:schemas-microsoft-com:office:office" xmlns:r="http://schemas.openxmlformats.org/officeDocument/2006/relationships" xmlns:m="http://schemas.openxmlformats.org/officeDocument/2006/math" xmlns:v="urn:schemas-microsoft-com:vml" xmlns:wp14="http://schemas.microsoft.com/office/word/2010/wordprocessingDrawing" xmlns:wp="http://schemas.openxmlformats.org/drawingml/2006/wordprocessingDrawing" xmlns:w10="urn:schemas-microsoft-com:office:word" xmlns:w="http://schemas.openxmlformats.org/wordprocessingml/2006/main" xmlns:w14="http://schemas.microsoft.com/office/word/2010/wordml" xmlns:w15="http://schemas.microsoft.com/office/word/2012/wordml" xmlns:wpg="http://schemas.microsoft.com/office/word/2010/wordprocessingGroup" xmlns:wpi="http://schemas.microsoft.com/office/word/2010/wordprocessingInk" xmlns:wne="http://schemas.microsoft.com/office/word/2006/wordml" xmlns:wps="http://schemas.microsoft.com/office/word/2010/wordprocessingShape" mc:Ignorable="w14 w15 wp14">
-  <w:p>
-    <w:pPr>
-      <w:pStyle w:val="Header"/>
-    </w:pPr>
-  </w:p>
-</w:hdr>
-</file>
-
-<file path=word/header2.xml><?xml version="1.0" encoding="utf-8"?>
-<w:hdr xmlns:wpc="http://schemas.microsoft.com/office/word/2010/wordprocessingCanvas" xmlns:mo="http://schemas.microsoft.com/office/mac/office/2008/main" xmlns:mc="http://schemas.openxmlformats.org/markup-compatibility/2006" xmlns:mv="urn:schemas-microsoft-com:mac:vml" xmlns:o="urn:schemas-microsoft-com:office:office" xmlns:r="http://schemas.openxmlformats.org/officeDocument/2006/relationships" xmlns:m="http://schemas.openxmlformats.org/officeDocument/2006/math" xmlns:v="urn:schemas-microsoft-com:vml" xmlns:wp14="http://schemas.microsoft.com/office/word/2010/wordprocessingDrawing" xmlns:wp="http://schemas.openxmlformats.org/drawingml/2006/wordprocessingDrawing" xmlns:w10="urn:schemas-microsoft-com:office:word" xmlns:w="http://schemas.openxmlformats.org/wordprocessingml/2006/main" xmlns:w14="http://schemas.microsoft.com/office/word/2010/wordml" xmlns:w15="http://schemas.microsoft.com/office/word/2012/wordml" xmlns:wpg="http://schemas.microsoft.com/office/word/2010/wordprocessingGroup" xmlns:wpi="http://schemas.microsoft.com/office/word/2010/wordprocessingInk" xmlns:wne="http://schemas.microsoft.com/office/word/2006/wordml" xmlns:wps="http://schemas.microsoft.com/office/word/2010/wordprocessingShape" mc:Ignorable="w14 w15 wp14">
-  <w:p>
-    <w:pPr>
-      <w:pStyle w:val="Header"/>
-    </w:pPr>
-  </w:p>
-</w:hdr>
-</file>
-
-<file path=word/header3.xml><?xml version="1.0" encoding="utf-8"?>
-<w:hdr xmlns:wpc="http://schemas.microsoft.com/office/word/2010/wordprocessingCanvas" xmlns:mo="http://schemas.microsoft.com/office/mac/office/2008/main" xmlns:mc="http://schemas.openxmlformats.org/markup-compatibility/2006" xmlns:mv="urn:schemas-microsoft-com:mac:vml" xmlns:o="urn:schemas-microsoft-com:office:office" xmlns:r="http://schemas.openxmlformats.org/officeDocument/2006/relationships" xmlns:m="http://schemas.openxmlformats.org/officeDocument/2006/math" xmlns:v="urn:schemas-microsoft-com:vml" xmlns:wp14="http://schemas.microsoft.com/office/word/2010/wordprocessingDrawing" xmlns:wp="http://schemas.openxmlformats.org/drawingml/2006/wordprocessingDrawing" xmlns:w10="urn:schemas-microsoft-com:office:word" xmlns:w="http://schemas.openxmlformats.org/wordprocessingml/2006/main" xmlns:w14="http://schemas.microsoft.com/office/word/2010/wordml" xmlns:w15="http://schemas.microsoft.com/office/word/2012/wordml" xmlns:wpg="http://schemas.microsoft.com/office/word/2010/wordprocessingGroup" xmlns:wpi="http://schemas.microsoft.com/office/word/2010/wordprocessingInk" xmlns:wne="http://schemas.microsoft.com/office/word/2006/wordml" xmlns:wps="http://schemas.microsoft.com/office/word/2010/wordprocessingShape" mc:Ignorable="w14 w15 wp14">
-  <w:p>
-    <w:pPr>
-      <w:pStyle w:val="Header"/>
-    </w:pPr>
-  </w:p>
-</w:hdr>
 </file>
 
 <file path=word/numbering.xml><?xml version="1.0" encoding="utf-8"?>
@@ -2512,6 +2452,36 @@
       <w:contextualSpacing/>
     </w:pPr>
   </w:style>
+  <w:style w:type="paragraph" w:styleId="DocumentMap">
+    <w:name w:val="Document Map"/>
+    <w:basedOn w:val="Normal"/>
+    <w:link w:val="DocumentMapChar"/>
+    <w:uiPriority w:val="99"/>
+    <w:semiHidden/>
+    <w:unhideWhenUsed/>
+    <w:rsid w:val="00971E54"/>
+    <w:pPr>
+      <w:spacing w:after="0" w:line="240" w:lineRule="auto"/>
+    </w:pPr>
+    <w:rPr>
+      <w:rFonts w:ascii="Times New Roman" w:hAnsi="Times New Roman" w:cs="Times New Roman"/>
+      <w:sz w:val="24"/>
+      <w:szCs w:val="24"/>
+    </w:rPr>
+  </w:style>
+  <w:style w:type="character" w:customStyle="1" w:styleId="DocumentMapChar">
+    <w:name w:val="Document Map Char"/>
+    <w:basedOn w:val="DefaultParagraphFont"/>
+    <w:link w:val="DocumentMap"/>
+    <w:uiPriority w:val="99"/>
+    <w:semiHidden/>
+    <w:rsid w:val="00971E54"/>
+    <w:rPr>
+      <w:rFonts w:ascii="Times New Roman" w:hAnsi="Times New Roman" w:cs="Times New Roman"/>
+      <w:sz w:val="24"/>
+      <w:szCs w:val="24"/>
+    </w:rPr>
+  </w:style>
 </w:styles>
 </file>
 
@@ -2801,21 +2771,6 @@
 </file>
 
 <file path=customXml/item1.xml><?xml version="1.0" encoding="utf-8"?>
-<p:properties xmlns:p="http://schemas.microsoft.com/office/2006/metadata/properties" xmlns:xsi="http://www.w3.org/2001/XMLSchema-instance">
-  <documentManagement/>
-</p:properties>
-</file>
-
-<file path=customXml/item2.xml><?xml version="1.0" encoding="utf-8"?>
-<?mso-contentType ?>
-<FormTemplates xmlns="http://schemas.microsoft.com/sharepoint/v3/contenttype/forms">
-  <Display>DocumentLibraryForm</Display>
-  <Edit>DocumentLibraryForm</Edit>
-  <New>DocumentLibraryForm</New>
-</FormTemplates>
-</file>
-
-<file path=customXml/item3.xml><?xml version="1.0" encoding="utf-8"?>
 <ct:contentTypeSchema xmlns:ct="http://schemas.microsoft.com/office/2006/metadata/contentType" xmlns:ma="http://schemas.microsoft.com/office/2006/metadata/properties/metaAttributes" ct:_="" ma:_="" ma:contentTypeName="Документ" ma:contentTypeID="0x010100455A000D14061F4D8DA973B715663D67" ma:contentTypeVersion="0" ma:contentTypeDescription="Создание документа." ma:contentTypeScope="" ma:versionID="1c23d3191af74499322993181b12e49c">
   <xsd:schema xmlns:xsd="http://www.w3.org/2001/XMLSchema" xmlns:p="http://schemas.microsoft.com/office/2006/metadata/properties" targetNamespace="http://schemas.microsoft.com/office/2006/metadata/properties" ma:root="true" ma:fieldsID="53974d1da0c14f073d2cc649cae9f3e6">
     <xsd:element name="properties">
@@ -2864,23 +2819,22 @@
 </ct:contentTypeSchema>
 </file>
 
-<file path=customXml/itemProps1.xml><?xml version="1.0" encoding="utf-8"?>
-<ds:datastoreItem xmlns:ds="http://schemas.openxmlformats.org/officeDocument/2006/customXml" ds:itemID="{807018CB-239B-4409-9296-10F69CEC9303}">
-  <ds:schemaRefs>
-    <ds:schemaRef ds:uri="http://schemas.microsoft.com/office/2006/metadata/properties"/>
-  </ds:schemaRefs>
-</ds:datastoreItem>
+<file path=customXml/item2.xml><?xml version="1.0" encoding="utf-8"?>
+<p:properties xmlns:p="http://schemas.microsoft.com/office/2006/metadata/properties" xmlns:xsi="http://www.w3.org/2001/XMLSchema-instance">
+  <documentManagement/>
+</p:properties>
 </file>
 
-<file path=customXml/itemProps2.xml><?xml version="1.0" encoding="utf-8"?>
-<ds:datastoreItem xmlns:ds="http://schemas.openxmlformats.org/officeDocument/2006/customXml" ds:itemID="{5F485832-1D84-4427-A912-C9E721AC5E7E}">
-  <ds:schemaRefs>
-    <ds:schemaRef ds:uri="http://schemas.microsoft.com/sharepoint/v3/contenttype/forms"/>
-  </ds:schemaRefs>
-</ds:datastoreItem>
+<file path=customXml/item3.xml><?xml version="1.0" encoding="utf-8"?>
+<?mso-contentType ?>
+<FormTemplates xmlns="http://schemas.microsoft.com/sharepoint/v3/contenttype/forms">
+  <Display>DocumentLibraryForm</Display>
+  <Edit>DocumentLibraryForm</Edit>
+  <New>DocumentLibraryForm</New>
+</FormTemplates>
 </file>
 
-<file path=customXml/itemProps3.xml><?xml version="1.0" encoding="utf-8"?>
+<file path=customXml/itemProps1.xml><?xml version="1.0" encoding="utf-8"?>
 <ds:datastoreItem xmlns:ds="http://schemas.openxmlformats.org/officeDocument/2006/customXml" ds:itemID="{757FA156-7648-46D6-AD0A-7CA83A31E648}">
   <ds:schemaRefs>
     <ds:schemaRef ds:uri="http://schemas.microsoft.com/office/2006/metadata/contentType"/>
@@ -2893,4 +2847,20 @@
     <ds:schemaRef ds:uri="http://schemas.microsoft.com/office/internal/2005/internalDocumentation"/>
   </ds:schemaRefs>
 </ds:datastoreItem>
+</file>
+
+<file path=customXml/itemProps2.xml><?xml version="1.0" encoding="utf-8"?>
+<ds:datastoreItem xmlns:ds="http://schemas.openxmlformats.org/officeDocument/2006/customXml" ds:itemID="{807018CB-239B-4409-9296-10F69CEC9303}">
+  <ds:schemaRefs>
+    <ds:schemaRef ds:uri="http://schemas.microsoft.com/office/2006/metadata/properties"/>
+  </ds:schemaRefs>
+</ds:datastoreItem>
+</file>
+
+<file path=customXml/itemProps3.xml><?xml version="1.0" encoding="utf-8"?>
+<ds:datastoreItem xmlns:ds="http://schemas.openxmlformats.org/officeDocument/2006/customXml" ds:itemID="{5F485832-1D84-4427-A912-C9E721AC5E7E}">
+  <ds:schemaRefs>
+    <ds:schemaRef ds:uri="http://schemas.microsoft.com/sharepoint/v3/contenttype/forms"/>
+  </ds:schemaRefs>
+</ds:datastoreItem>
 </file>
</xml_diff>